<commit_message>
Add meetup notes from Oct 2019
</commit_message>
<xml_diff>
--- a/dlai/Meetup-9.2019/MeetupNotes-9.2019.docx
+++ b/dlai/Meetup-9.2019/MeetupNotes-9.2019.docx
@@ -677,48 +677,177 @@
         <w:rPr>
           <w:rFonts w:ascii="Courier New" w:eastAsia="Courier New" w:hAnsi="Courier New" w:cs="Courier New"/>
         </w:rPr>
-        <w:t xml:space="preserve">* </w:t>
+        <w:t xml:space="preserve">* VanderPlas book has best </w:t>
       </w:r>
       <w:proofErr w:type="spellStart"/>
       <w:r>
         <w:rPr>
           <w:rFonts w:ascii="Courier New" w:eastAsia="Courier New" w:hAnsi="Courier New" w:cs="Courier New"/>
         </w:rPr>
-        <w:t>VanderPlas</w:t>
+        <w:t>Numpy</w:t>
       </w:r>
       <w:proofErr w:type="spellEnd"/>
       <w:r>
         <w:rPr>
           <w:rFonts w:ascii="Courier New" w:eastAsia="Courier New" w:hAnsi="Courier New" w:cs="Courier New"/>
         </w:rPr>
-        <w:t xml:space="preserve"> book has best </w:t>
+        <w:t xml:space="preserve"> tutorial.</w:t>
+      </w:r>
+    </w:p>
+    <w:p>
+      <w:pPr>
+        <w:spacing w:after="0" w:line="240" w:lineRule="auto"/>
+        <w:rPr>
+          <w:rFonts w:ascii="Courier New" w:eastAsia="Courier New" w:hAnsi="Courier New" w:cs="Courier New"/>
+        </w:rPr>
+      </w:pPr>
+      <w:r>
+        <w:rPr>
+          <w:rFonts w:ascii="Courier New" w:eastAsia="Courier New" w:hAnsi="Courier New" w:cs="Courier New"/>
+        </w:rPr>
+        <w:t xml:space="preserve">  (</w:t>
+      </w:r>
+      <w:proofErr w:type="gramStart"/>
+      <w:r>
+        <w:rPr>
+          <w:rFonts w:ascii="Courier New" w:eastAsia="Courier New" w:hAnsi="Courier New" w:cs="Courier New"/>
+        </w:rPr>
+        <w:t>link</w:t>
+      </w:r>
+      <w:proofErr w:type="gramEnd"/>
+      <w:r>
+        <w:rPr>
+          <w:rFonts w:ascii="Courier New" w:eastAsia="Courier New" w:hAnsi="Courier New" w:cs="Courier New"/>
+        </w:rPr>
+        <w:t>)</w:t>
+      </w:r>
+    </w:p>
+    <w:p>
+      <w:pPr>
+        <w:spacing w:after="0" w:line="240" w:lineRule="auto"/>
+        <w:rPr>
+          <w:rFonts w:ascii="Courier New" w:eastAsia="Courier New" w:hAnsi="Courier New" w:cs="Courier New"/>
+        </w:rPr>
+      </w:pPr>
+    </w:p>
+    <w:p>
+      <w:pPr>
+        <w:spacing w:after="0" w:line="240" w:lineRule="auto"/>
+        <w:rPr>
+          <w:rFonts w:ascii="Courier New" w:eastAsia="Courier New" w:hAnsi="Courier New" w:cs="Courier New"/>
+        </w:rPr>
+      </w:pPr>
+      <w:r>
+        <w:rPr>
+          <w:rFonts w:ascii="Courier New" w:eastAsia="Courier New" w:hAnsi="Courier New" w:cs="Courier New"/>
+        </w:rPr>
+        <w:t xml:space="preserve">  * Has KNN example with 10 data points in 2D.  </w:t>
+      </w:r>
+    </w:p>
+    <w:p>
+      <w:pPr>
+        <w:spacing w:after="0" w:line="240" w:lineRule="auto"/>
+        <w:rPr>
+          <w:rFonts w:ascii="Courier New" w:eastAsia="Courier New" w:hAnsi="Courier New" w:cs="Courier New"/>
+        </w:rPr>
+      </w:pPr>
+      <w:r>
+        <w:rPr>
+          <w:rFonts w:ascii="Courier New" w:eastAsia="Courier New" w:hAnsi="Courier New" w:cs="Courier New"/>
+        </w:rPr>
+        <w:t xml:space="preserve">  * Shows how to use </w:t>
       </w:r>
       <w:proofErr w:type="spellStart"/>
       <w:r>
         <w:rPr>
           <w:rFonts w:ascii="Courier New" w:eastAsia="Courier New" w:hAnsi="Courier New" w:cs="Courier New"/>
-        </w:rPr>
-        <w:t>Numpy</w:t>
+          <w:b/>
+        </w:rPr>
+        <w:t>argsort</w:t>
       </w:r>
       <w:proofErr w:type="spellEnd"/>
       <w:r>
         <w:rPr>
           <w:rFonts w:ascii="Courier New" w:eastAsia="Courier New" w:hAnsi="Courier New" w:cs="Courier New"/>
         </w:rPr>
-        <w:t xml:space="preserve"> tutorial.</w:t>
-      </w:r>
-    </w:p>
-    <w:p>
-      <w:pPr>
-        <w:spacing w:after="0" w:line="240" w:lineRule="auto"/>
-        <w:rPr>
-          <w:rFonts w:ascii="Courier New" w:eastAsia="Courier New" w:hAnsi="Courier New" w:cs="Courier New"/>
-        </w:rPr>
-      </w:pPr>
-      <w:r>
-        <w:rPr>
-          <w:rFonts w:ascii="Courier New" w:eastAsia="Courier New" w:hAnsi="Courier New" w:cs="Courier New"/>
-        </w:rPr>
+        <w:t xml:space="preserve"> and </w:t>
+      </w:r>
+      <w:r>
+        <w:rPr>
+          <w:rFonts w:ascii="Courier New" w:eastAsia="Courier New" w:hAnsi="Courier New" w:cs="Courier New"/>
+          <w:b/>
+        </w:rPr>
+        <w:t>fancy indexing</w:t>
+      </w:r>
+      <w:r>
+        <w:rPr>
+          <w:rFonts w:ascii="Courier New" w:eastAsia="Courier New" w:hAnsi="Courier New" w:cs="Courier New"/>
+        </w:rPr>
+        <w:t xml:space="preserve">.  </w:t>
+      </w:r>
+    </w:p>
+    <w:p>
+      <w:pPr>
+        <w:spacing w:after="0" w:line="240" w:lineRule="auto"/>
+        <w:rPr>
+          <w:rFonts w:ascii="Courier New" w:eastAsia="Courier New" w:hAnsi="Courier New" w:cs="Courier New"/>
+        </w:rPr>
+      </w:pPr>
+      <w:r>
+        <w:rPr>
+          <w:rFonts w:ascii="Courier New" w:eastAsia="Courier New" w:hAnsi="Courier New" w:cs="Courier New"/>
+        </w:rPr>
+        <w:t xml:space="preserve">  * Useful for CS231n class KNN homework.  </w:t>
+      </w:r>
+    </w:p>
+    <w:p>
+      <w:pPr>
+        <w:spacing w:after="0" w:line="240" w:lineRule="auto"/>
+        <w:rPr>
+          <w:rFonts w:ascii="Courier New" w:eastAsia="Courier New" w:hAnsi="Courier New" w:cs="Courier New"/>
+        </w:rPr>
+      </w:pPr>
+      <w:r>
+        <w:rPr>
+          <w:rFonts w:ascii="Courier New" w:eastAsia="Courier New" w:hAnsi="Courier New" w:cs="Courier New"/>
+        </w:rPr>
+        <w:t xml:space="preserve">  * VanderPlas does NOT cover basic Python. Use other sources.  </w:t>
+      </w:r>
+    </w:p>
+    <w:p>
+      <w:pPr>
+        <w:spacing w:after="0" w:line="240" w:lineRule="auto"/>
+        <w:rPr>
+          <w:rFonts w:ascii="Courier New" w:eastAsia="Courier New" w:hAnsi="Courier New" w:cs="Courier New"/>
+        </w:rPr>
+      </w:pPr>
+    </w:p>
+    <w:p>
+      <w:pPr>
+        <w:spacing w:after="0" w:line="240" w:lineRule="auto"/>
+        <w:rPr>
+          <w:rFonts w:ascii="Courier New" w:eastAsia="Courier New" w:hAnsi="Courier New" w:cs="Courier New"/>
+        </w:rPr>
+      </w:pPr>
+      <w:r>
+        <w:rPr>
+          <w:rFonts w:ascii="Courier New" w:eastAsia="Courier New" w:hAnsi="Courier New" w:cs="Courier New"/>
+        </w:rPr>
+        <w:t xml:space="preserve">* Python Crash Course book -- easy for basic Python.  </w:t>
+      </w:r>
+    </w:p>
+    <w:p>
+      <w:pPr>
+        <w:spacing w:after="0" w:line="240" w:lineRule="auto"/>
+        <w:rPr>
+          <w:rFonts w:ascii="Courier New" w:eastAsia="Courier New" w:hAnsi="Courier New" w:cs="Courier New"/>
+        </w:rPr>
+      </w:pPr>
+      <w:r>
+        <w:rPr>
+          <w:rFonts w:ascii="Courier New" w:eastAsia="Courier New" w:hAnsi="Courier New" w:cs="Courier New"/>
+        </w:rPr>
+        <w:lastRenderedPageBreak/>
         <w:t xml:space="preserve">  (</w:t>
       </w:r>
       <w:proofErr w:type="gramStart"/>
@@ -735,210 +864,106 @@
         </w:rPr>
         <w:t>)</w:t>
       </w:r>
+    </w:p>
+    <w:p>
+      <w:pPr>
+        <w:spacing w:after="0" w:line="240" w:lineRule="auto"/>
+        <w:rPr>
+          <w:rFonts w:ascii="Courier New" w:eastAsia="Courier New" w:hAnsi="Courier New" w:cs="Courier New"/>
+        </w:rPr>
+      </w:pPr>
+    </w:p>
+    <w:p>
+      <w:pPr>
+        <w:spacing w:after="0" w:line="240" w:lineRule="auto"/>
+        <w:rPr>
+          <w:rFonts w:ascii="Courier New" w:eastAsia="Courier New" w:hAnsi="Courier New" w:cs="Courier New"/>
+        </w:rPr>
+      </w:pPr>
+      <w:r>
+        <w:rPr>
+          <w:rFonts w:ascii="Courier New" w:eastAsia="Courier New" w:hAnsi="Courier New" w:cs="Courier New"/>
+        </w:rPr>
+        <w:t xml:space="preserve">  Do several of the first chapter exercises.  </w:t>
+      </w:r>
+    </w:p>
+    <w:p>
+      <w:pPr>
+        <w:spacing w:after="0" w:line="240" w:lineRule="auto"/>
+        <w:rPr>
+          <w:rFonts w:ascii="Courier New" w:eastAsia="Courier New" w:hAnsi="Courier New" w:cs="Courier New"/>
+        </w:rPr>
+      </w:pPr>
+    </w:p>
+    <w:p>
+      <w:pPr>
+        <w:spacing w:after="0" w:line="240" w:lineRule="auto"/>
+        <w:ind w:left="270"/>
+        <w:rPr>
+          <w:rFonts w:ascii="Courier New" w:eastAsia="Courier New" w:hAnsi="Courier New" w:cs="Courier New"/>
+        </w:rPr>
+      </w:pPr>
+      <w:r>
+        <w:rPr>
+          <w:rFonts w:ascii="Courier New" w:eastAsia="Courier New" w:hAnsi="Courier New" w:cs="Courier New"/>
+        </w:rPr>
+        <w:t>Follow along on the book,</w:t>
+      </w:r>
+      <w:r>
+        <w:rPr>
+          <w:rFonts w:ascii="Courier New" w:eastAsia="Courier New" w:hAnsi="Courier New" w:cs="Courier New"/>
+        </w:rPr>
+        <w:t xml:space="preserve"> cover the code with paper, </w:t>
+      </w:r>
+      <w:proofErr w:type="gramStart"/>
+      <w:r>
+        <w:rPr>
+          <w:rFonts w:ascii="Courier New" w:eastAsia="Courier New" w:hAnsi="Courier New" w:cs="Courier New"/>
+        </w:rPr>
+        <w:t>then</w:t>
+      </w:r>
+      <w:proofErr w:type="gramEnd"/>
+      <w:r>
+        <w:rPr>
+          <w:rFonts w:ascii="Courier New" w:eastAsia="Courier New" w:hAnsi="Courier New" w:cs="Courier New"/>
+        </w:rPr>
+        <w:t xml:space="preserve"> type them into you Jupyter notebook. DO NOT copy and paste.  You will notice a lot of syntax errors.  You won't learn the syntax errors unless you manually type the code yourself.  </w:t>
+      </w:r>
+    </w:p>
+    <w:p>
+      <w:pPr>
+        <w:spacing w:after="0" w:line="240" w:lineRule="auto"/>
+        <w:ind w:left="270"/>
+        <w:rPr>
+          <w:rFonts w:ascii="Courier New" w:eastAsia="Courier New" w:hAnsi="Courier New" w:cs="Courier New"/>
+        </w:rPr>
+      </w:pPr>
+    </w:p>
+    <w:p>
+      <w:pPr>
+        <w:spacing w:after="0" w:line="240" w:lineRule="auto"/>
+        <w:ind w:left="270"/>
+        <w:rPr>
+          <w:rFonts w:ascii="Courier New" w:eastAsia="Courier New" w:hAnsi="Courier New" w:cs="Courier New"/>
+        </w:rPr>
+      </w:pPr>
+      <w:r>
+        <w:rPr>
+          <w:rFonts w:ascii="Courier New" w:eastAsia="Courier New" w:hAnsi="Courier New" w:cs="Courier New"/>
+        </w:rPr>
+        <w:t>See later edited version .md file for updated links.</w:t>
+      </w:r>
+    </w:p>
+    <w:p>
+      <w:pPr>
+        <w:spacing w:after="0" w:line="240" w:lineRule="auto"/>
+        <w:ind w:left="270"/>
+        <w:rPr>
+          <w:rFonts w:ascii="Courier New" w:eastAsia="Courier New" w:hAnsi="Courier New" w:cs="Courier New"/>
+        </w:rPr>
+      </w:pPr>
       <w:bookmarkStart w:id="0" w:name="_GoBack"/>
       <w:bookmarkEnd w:id="0"/>
-    </w:p>
-    <w:p>
-      <w:pPr>
-        <w:spacing w:after="0" w:line="240" w:lineRule="auto"/>
-        <w:rPr>
-          <w:rFonts w:ascii="Courier New" w:eastAsia="Courier New" w:hAnsi="Courier New" w:cs="Courier New"/>
-        </w:rPr>
-      </w:pPr>
-    </w:p>
-    <w:p>
-      <w:pPr>
-        <w:spacing w:after="0" w:line="240" w:lineRule="auto"/>
-        <w:rPr>
-          <w:rFonts w:ascii="Courier New" w:eastAsia="Courier New" w:hAnsi="Courier New" w:cs="Courier New"/>
-        </w:rPr>
-      </w:pPr>
-      <w:r>
-        <w:rPr>
-          <w:rFonts w:ascii="Courier New" w:eastAsia="Courier New" w:hAnsi="Courier New" w:cs="Courier New"/>
-        </w:rPr>
-        <w:t xml:space="preserve">  * Has KNN example with 10 data points in 2D.  </w:t>
-      </w:r>
-    </w:p>
-    <w:p>
-      <w:pPr>
-        <w:spacing w:after="0" w:line="240" w:lineRule="auto"/>
-        <w:rPr>
-          <w:rFonts w:ascii="Courier New" w:eastAsia="Courier New" w:hAnsi="Courier New" w:cs="Courier New"/>
-        </w:rPr>
-      </w:pPr>
-      <w:r>
-        <w:rPr>
-          <w:rFonts w:ascii="Courier New" w:eastAsia="Courier New" w:hAnsi="Courier New" w:cs="Courier New"/>
-        </w:rPr>
-        <w:t xml:space="preserve">  * Shows how to use </w:t>
-      </w:r>
-      <w:proofErr w:type="spellStart"/>
-      <w:r>
-        <w:rPr>
-          <w:rFonts w:ascii="Courier New" w:eastAsia="Courier New" w:hAnsi="Courier New" w:cs="Courier New"/>
-          <w:b/>
-        </w:rPr>
-        <w:t>argsort</w:t>
-      </w:r>
-      <w:proofErr w:type="spellEnd"/>
-      <w:r>
-        <w:rPr>
-          <w:rFonts w:ascii="Courier New" w:eastAsia="Courier New" w:hAnsi="Courier New" w:cs="Courier New"/>
-        </w:rPr>
-        <w:t xml:space="preserve"> and </w:t>
-      </w:r>
-      <w:r>
-        <w:rPr>
-          <w:rFonts w:ascii="Courier New" w:eastAsia="Courier New" w:hAnsi="Courier New" w:cs="Courier New"/>
-          <w:b/>
-        </w:rPr>
-        <w:t>fancy indexing</w:t>
-      </w:r>
-      <w:r>
-        <w:rPr>
-          <w:rFonts w:ascii="Courier New" w:eastAsia="Courier New" w:hAnsi="Courier New" w:cs="Courier New"/>
-        </w:rPr>
-        <w:t xml:space="preserve">.  </w:t>
-      </w:r>
-    </w:p>
-    <w:p>
-      <w:pPr>
-        <w:spacing w:after="0" w:line="240" w:lineRule="auto"/>
-        <w:rPr>
-          <w:rFonts w:ascii="Courier New" w:eastAsia="Courier New" w:hAnsi="Courier New" w:cs="Courier New"/>
-        </w:rPr>
-      </w:pPr>
-      <w:r>
-        <w:rPr>
-          <w:rFonts w:ascii="Courier New" w:eastAsia="Courier New" w:hAnsi="Courier New" w:cs="Courier New"/>
-        </w:rPr>
-        <w:t xml:space="preserve">  * Useful for CS231n class KNN homework.  </w:t>
-      </w:r>
-    </w:p>
-    <w:p>
-      <w:pPr>
-        <w:spacing w:after="0" w:line="240" w:lineRule="auto"/>
-        <w:rPr>
-          <w:rFonts w:ascii="Courier New" w:eastAsia="Courier New" w:hAnsi="Courier New" w:cs="Courier New"/>
-        </w:rPr>
-      </w:pPr>
-      <w:r>
-        <w:rPr>
-          <w:rFonts w:ascii="Courier New" w:eastAsia="Courier New" w:hAnsi="Courier New" w:cs="Courier New"/>
-        </w:rPr>
-        <w:t xml:space="preserve">  * </w:t>
-      </w:r>
-      <w:proofErr w:type="spellStart"/>
-      <w:r>
-        <w:rPr>
-          <w:rFonts w:ascii="Courier New" w:eastAsia="Courier New" w:hAnsi="Courier New" w:cs="Courier New"/>
-        </w:rPr>
-        <w:t>VanderPlas</w:t>
-      </w:r>
-      <w:proofErr w:type="spellEnd"/>
-      <w:r>
-        <w:rPr>
-          <w:rFonts w:ascii="Courier New" w:eastAsia="Courier New" w:hAnsi="Courier New" w:cs="Courier New"/>
-        </w:rPr>
-        <w:t xml:space="preserve"> does NOT cover basic Python. Use other sources.  </w:t>
-      </w:r>
-    </w:p>
-    <w:p>
-      <w:pPr>
-        <w:spacing w:after="0" w:line="240" w:lineRule="auto"/>
-        <w:rPr>
-          <w:rFonts w:ascii="Courier New" w:eastAsia="Courier New" w:hAnsi="Courier New" w:cs="Courier New"/>
-        </w:rPr>
-      </w:pPr>
-    </w:p>
-    <w:p>
-      <w:pPr>
-        <w:spacing w:after="0" w:line="240" w:lineRule="auto"/>
-        <w:rPr>
-          <w:rFonts w:ascii="Courier New" w:eastAsia="Courier New" w:hAnsi="Courier New" w:cs="Courier New"/>
-        </w:rPr>
-      </w:pPr>
-      <w:r>
-        <w:rPr>
-          <w:rFonts w:ascii="Courier New" w:eastAsia="Courier New" w:hAnsi="Courier New" w:cs="Courier New"/>
-        </w:rPr>
-        <w:t xml:space="preserve">* Python Crash Course book -- easy for basic Python.  </w:t>
-      </w:r>
-    </w:p>
-    <w:p>
-      <w:pPr>
-        <w:spacing w:after="0" w:line="240" w:lineRule="auto"/>
-        <w:rPr>
-          <w:rFonts w:ascii="Courier New" w:eastAsia="Courier New" w:hAnsi="Courier New" w:cs="Courier New"/>
-        </w:rPr>
-      </w:pPr>
-      <w:r>
-        <w:rPr>
-          <w:rFonts w:ascii="Courier New" w:eastAsia="Courier New" w:hAnsi="Courier New" w:cs="Courier New"/>
-        </w:rPr>
-        <w:lastRenderedPageBreak/>
-        <w:t xml:space="preserve">  (</w:t>
-      </w:r>
-      <w:proofErr w:type="gramStart"/>
-      <w:r>
-        <w:rPr>
-          <w:rFonts w:ascii="Courier New" w:eastAsia="Courier New" w:hAnsi="Courier New" w:cs="Courier New"/>
-        </w:rPr>
-        <w:t>link</w:t>
-      </w:r>
-      <w:proofErr w:type="gramEnd"/>
-      <w:r>
-        <w:rPr>
-          <w:rFonts w:ascii="Courier New" w:eastAsia="Courier New" w:hAnsi="Courier New" w:cs="Courier New"/>
-        </w:rPr>
-        <w:t>)</w:t>
-      </w:r>
-    </w:p>
-    <w:p>
-      <w:pPr>
-        <w:spacing w:after="0" w:line="240" w:lineRule="auto"/>
-        <w:rPr>
-          <w:rFonts w:ascii="Courier New" w:eastAsia="Courier New" w:hAnsi="Courier New" w:cs="Courier New"/>
-        </w:rPr>
-      </w:pPr>
-    </w:p>
-    <w:p>
-      <w:pPr>
-        <w:spacing w:after="0" w:line="240" w:lineRule="auto"/>
-        <w:rPr>
-          <w:rFonts w:ascii="Courier New" w:eastAsia="Courier New" w:hAnsi="Courier New" w:cs="Courier New"/>
-        </w:rPr>
-      </w:pPr>
-      <w:r>
-        <w:rPr>
-          <w:rFonts w:ascii="Courier New" w:eastAsia="Courier New" w:hAnsi="Courier New" w:cs="Courier New"/>
-        </w:rPr>
-        <w:t xml:space="preserve">  Do several of the first chapter exercises.  </w:t>
-      </w:r>
-    </w:p>
-    <w:p>
-      <w:pPr>
-        <w:spacing w:after="0" w:line="240" w:lineRule="auto"/>
-        <w:rPr>
-          <w:rFonts w:ascii="Courier New" w:eastAsia="Courier New" w:hAnsi="Courier New" w:cs="Courier New"/>
-        </w:rPr>
-      </w:pPr>
-    </w:p>
-    <w:p>
-      <w:pPr>
-        <w:spacing w:after="0" w:line="240" w:lineRule="auto"/>
-        <w:ind w:left="270"/>
-        <w:rPr>
-          <w:rFonts w:ascii="Courier New" w:eastAsia="Courier New" w:hAnsi="Courier New" w:cs="Courier New"/>
-        </w:rPr>
-      </w:pPr>
-      <w:r>
-        <w:rPr>
-          <w:rFonts w:ascii="Courier New" w:eastAsia="Courier New" w:hAnsi="Courier New" w:cs="Courier New"/>
-        </w:rPr>
-        <w:t xml:space="preserve">Follow along on the book, cover the code with paper, they type them into you Jupyter notebook. DO NOT copy and paste.  You will notice a lot of syntax errors.  You won't learn the syntax errors unless you manually type the code yourself.  </w:t>
-      </w:r>
     </w:p>
     <w:p>
       <w:pPr>

</xml_diff>